<commit_message>
Pievienota apakšnodaļa 1.1.Dokumenta nolūks
</commit_message>
<xml_diff>
--- a/dokuments.docx
+++ b/dokuments.docx
@@ -373,7 +373,6 @@
         <w:jc w:val="left"/>
         <w:rPr>
           <w:rFonts w:ascii="Calibri" w:hAnsi="Calibri" w:cs="Calibri" w:eastAsia="Calibri"/>
-          <w:b/>
           <w:color w:val="auto"/>
           <w:spacing w:val="0"/>
           <w:position w:val="0"/>
@@ -524,6 +523,152 @@
           <w:shd w:fill="auto" w:val="clear"/>
         </w:rPr>
         <w:t xml:space="preserve">as.</w:t>
+      </w:r>
+    </w:p>
+    <w:p>
+      <w:pPr>
+        <w:spacing w:before="0" w:after="200" w:line="276"/>
+        <w:ind w:right="0" w:left="0" w:firstLine="0"/>
+        <w:jc w:val="center"/>
+        <w:rPr>
+          <w:rFonts w:ascii="Calibri" w:hAnsi="Calibri" w:cs="Calibri" w:eastAsia="Calibri"/>
+          <w:b/>
+          <w:color w:val="auto"/>
+          <w:spacing w:val="0"/>
+          <w:position w:val="0"/>
+          <w:sz w:val="22"/>
+          <w:shd w:fill="auto" w:val="clear"/>
+        </w:rPr>
+      </w:pPr>
+      <w:r>
+        <w:rPr>
+          <w:rFonts w:ascii="Calibri" w:hAnsi="Calibri" w:cs="Calibri" w:eastAsia="Calibri"/>
+          <w:b/>
+          <w:color w:val="auto"/>
+          <w:spacing w:val="0"/>
+          <w:position w:val="0"/>
+          <w:sz w:val="22"/>
+          <w:shd w:fill="auto" w:val="clear"/>
+        </w:rPr>
+        <w:t xml:space="preserve">1.1 Dokumenta nol</w:t>
+      </w:r>
+      <w:r>
+        <w:rPr>
+          <w:rFonts w:ascii="Calibri" w:hAnsi="Calibri" w:cs="Calibri" w:eastAsia="Calibri"/>
+          <w:b/>
+          <w:color w:val="auto"/>
+          <w:spacing w:val="0"/>
+          <w:position w:val="0"/>
+          <w:sz w:val="22"/>
+          <w:shd w:fill="auto" w:val="clear"/>
+        </w:rPr>
+        <w:t xml:space="preserve">ū</w:t>
+      </w:r>
+      <w:r>
+        <w:rPr>
+          <w:rFonts w:ascii="Calibri" w:hAnsi="Calibri" w:cs="Calibri" w:eastAsia="Calibri"/>
+          <w:b/>
+          <w:color w:val="auto"/>
+          <w:spacing w:val="0"/>
+          <w:position w:val="0"/>
+          <w:sz w:val="22"/>
+          <w:shd w:fill="auto" w:val="clear"/>
+        </w:rPr>
+        <w:t xml:space="preserve">ks</w:t>
+      </w:r>
+    </w:p>
+    <w:p>
+      <w:pPr>
+        <w:spacing w:before="0" w:after="200" w:line="276"/>
+        <w:ind w:right="0" w:left="0" w:firstLine="0"/>
+        <w:jc w:val="left"/>
+        <w:rPr>
+          <w:rFonts w:ascii="Calibri" w:hAnsi="Calibri" w:cs="Calibri" w:eastAsia="Calibri"/>
+          <w:b/>
+          <w:color w:val="auto"/>
+          <w:spacing w:val="0"/>
+          <w:position w:val="0"/>
+          <w:sz w:val="22"/>
+          <w:shd w:fill="auto" w:val="clear"/>
+        </w:rPr>
+      </w:pPr>
+      <w:r>
+        <w:rPr>
+          <w:rFonts w:ascii="Calibri" w:hAnsi="Calibri" w:cs="Calibri" w:eastAsia="Calibri"/>
+          <w:color w:val="auto"/>
+          <w:spacing w:val="0"/>
+          <w:position w:val="0"/>
+          <w:sz w:val="22"/>
+          <w:shd w:fill="auto" w:val="clear"/>
+        </w:rPr>
+        <w:tab/>
+        <w:t xml:space="preserve">Atk</w:t>
+      </w:r>
+      <w:r>
+        <w:rPr>
+          <w:rFonts w:ascii="Calibri" w:hAnsi="Calibri" w:cs="Calibri" w:eastAsia="Calibri"/>
+          <w:color w:val="auto"/>
+          <w:spacing w:val="0"/>
+          <w:position w:val="0"/>
+          <w:sz w:val="22"/>
+          <w:shd w:fill="auto" w:val="clear"/>
+        </w:rPr>
+        <w:t xml:space="preserve">ā</w:t>
+      </w:r>
+      <w:r>
+        <w:rPr>
+          <w:rFonts w:ascii="Calibri" w:hAnsi="Calibri" w:cs="Calibri" w:eastAsia="Calibri"/>
+          <w:color w:val="auto"/>
+          <w:spacing w:val="0"/>
+          <w:position w:val="0"/>
+          <w:sz w:val="22"/>
+          <w:shd w:fill="auto" w:val="clear"/>
+        </w:rPr>
+        <w:t xml:space="preserve">rtoti veic dokumenta teksta papildin</w:t>
+      </w:r>
+      <w:r>
+        <w:rPr>
+          <w:rFonts w:ascii="Calibri" w:hAnsi="Calibri" w:cs="Calibri" w:eastAsia="Calibri"/>
+          <w:color w:val="auto"/>
+          <w:spacing w:val="0"/>
+          <w:position w:val="0"/>
+          <w:sz w:val="22"/>
+          <w:shd w:fill="auto" w:val="clear"/>
+        </w:rPr>
+        <w:t xml:space="preserve">āš</w:t>
+      </w:r>
+      <w:r>
+        <w:rPr>
+          <w:rFonts w:ascii="Calibri" w:hAnsi="Calibri" w:cs="Calibri" w:eastAsia="Calibri"/>
+          <w:color w:val="auto"/>
+          <w:spacing w:val="0"/>
+          <w:position w:val="0"/>
+          <w:sz w:val="22"/>
+          <w:shd w:fill="auto" w:val="clear"/>
+        </w:rPr>
+        <w:t xml:space="preserve">anu un izveido v</w:t>
+      </w:r>
+      <w:r>
+        <w:rPr>
+          <w:rFonts w:ascii="Calibri" w:hAnsi="Calibri" w:cs="Calibri" w:eastAsia="Calibri"/>
+          <w:color w:val="auto"/>
+          <w:spacing w:val="0"/>
+          <w:position w:val="0"/>
+          <w:sz w:val="22"/>
+          <w:shd w:fill="auto" w:val="clear"/>
+        </w:rPr>
+        <w:t xml:space="preserve">ē</w:t>
+      </w:r>
+      <w:r>
+        <w:rPr>
+          <w:rFonts w:ascii="Calibri" w:hAnsi="Calibri" w:cs="Calibri" w:eastAsia="Calibri"/>
+          <w:color w:val="auto"/>
+          <w:spacing w:val="0"/>
+          <w:position w:val="0"/>
+          <w:sz w:val="22"/>
+          <w:shd w:fill="auto" w:val="clear"/>
+        </w:rPr>
+        <w:t xml:space="preserve">l vienu iesniegumu.</w:t>
       </w:r>
     </w:p>
   </w:body>

</xml_diff>